<commit_message>
Fixed small bugs according to Trello
</commit_message>
<xml_diff>
--- a/InstructionsForSections.docx
+++ b/InstructionsForSections.docx
@@ -57,166 +57,229 @@
       <w:r>
         <w:br/>
       </w:r>
+    </w:p>
+    <w:p>
+      <w:pPr>
+        <w:pStyle w:val="ListParagraph"/>
+        <w:numPr>
+          <w:ilvl w:val="0"/>
+          <w:numId w:val="1"/>
+        </w:numPr>
+      </w:pPr>
+      <w:proofErr w:type="spellStart"/>
+      <w:r>
+        <w:t>Ctrl+R</w:t>
+      </w:r>
+      <w:proofErr w:type="spellEnd"/>
+      <w:r>
+        <w:t xml:space="preserve"> is loop face short cut</w:t>
+      </w:r>
+    </w:p>
+    <w:p>
+      <w:pPr>
+        <w:pStyle w:val="ListParagraph"/>
+        <w:numPr>
+          <w:ilvl w:val="0"/>
+          <w:numId w:val="1"/>
+        </w:numPr>
+      </w:pPr>
+      <w:r>
+        <w:t>Scroll to select more, after selection, double click</w:t>
+      </w:r>
+    </w:p>
+    <w:p>
+      <w:pPr>
+        <w:pStyle w:val="ListParagraph"/>
+        <w:numPr>
+          <w:ilvl w:val="0"/>
+          <w:numId w:val="1"/>
+        </w:numPr>
+      </w:pPr>
+      <w:r>
+        <w:t>Do this for both sides</w:t>
+      </w:r>
+    </w:p>
+    <w:p>
+      <w:pPr>
+        <w:pStyle w:val="ListParagraph"/>
+        <w:numPr>
+          <w:ilvl w:val="0"/>
+          <w:numId w:val="1"/>
+        </w:numPr>
+      </w:pPr>
+      <w:r>
+        <w:t xml:space="preserve">Switch to vertex mode and </w:t>
+      </w:r>
+      <w:proofErr w:type="spellStart"/>
+      <w:r>
+        <w:t>Ctrl+Click</w:t>
+      </w:r>
+      <w:proofErr w:type="spellEnd"/>
+      <w:r>
+        <w:t xml:space="preserve"> the corrects vertices</w:t>
+      </w:r>
+    </w:p>
+    <w:p>
+      <w:pPr>
+        <w:pStyle w:val="ListParagraph"/>
+        <w:numPr>
+          <w:ilvl w:val="0"/>
+          <w:numId w:val="1"/>
+        </w:numPr>
+      </w:pPr>
+      <w:r>
+        <w:t>Press F to “fill face”</w:t>
+      </w:r>
+    </w:p>
+    <w:p>
+      <w:pPr>
+        <w:pStyle w:val="ListParagraph"/>
+        <w:numPr>
+          <w:ilvl w:val="0"/>
+          <w:numId w:val="1"/>
+        </w:numPr>
+      </w:pPr>
+      <w:r>
+        <w:t>Press P to use the separate operation</w:t>
+      </w:r>
+    </w:p>
+    <w:p>
+      <w:pPr>
+        <w:pStyle w:val="ListParagraph"/>
+        <w:numPr>
+          <w:ilvl w:val="0"/>
+          <w:numId w:val="1"/>
+        </w:numPr>
+      </w:pPr>
+      <w:r>
+        <w:t>Do above two steps for all sides</w:t>
+      </w:r>
+    </w:p>
+    <w:p>
+      <w:pPr>
+        <w:pStyle w:val="ListParagraph"/>
+        <w:numPr>
+          <w:ilvl w:val="0"/>
+          <w:numId w:val="1"/>
+        </w:numPr>
+      </w:pPr>
+      <w:r>
+        <w:t>Switch back to “Object Mode”</w:t>
+      </w:r>
+    </w:p>
+    <w:p>
+      <w:pPr>
+        <w:pStyle w:val="ListParagraph"/>
+        <w:numPr>
+          <w:ilvl w:val="0"/>
+          <w:numId w:val="1"/>
+        </w:numPr>
+      </w:pPr>
+      <w:r>
+        <w:t>Select all faces with A</w:t>
+      </w:r>
+    </w:p>
+    <w:p>
+      <w:pPr>
+        <w:pStyle w:val="ListParagraph"/>
+        <w:numPr>
+          <w:ilvl w:val="0"/>
+          <w:numId w:val="1"/>
+        </w:numPr>
+      </w:pPr>
+      <w:proofErr w:type="spellStart"/>
+      <w:r>
+        <w:t>Ctrl+J</w:t>
+      </w:r>
+      <w:proofErr w:type="spellEnd"/>
+      <w:r>
+        <w:t xml:space="preserve"> will run the join “it’s not a modifier, it’s a function </w:t>
+      </w:r>
+      <w:proofErr w:type="spellStart"/>
+      <w:r>
+        <w:t>operatore</w:t>
+      </w:r>
+      <w:proofErr w:type="spellEnd"/>
+      <w:r>
+        <w:t>, Jayson….” – Ryan</w:t>
+      </w:r>
+    </w:p>
+    <w:p>
+      <w:pPr>
+        <w:pStyle w:val="ListParagraph"/>
+        <w:numPr>
+          <w:ilvl w:val="0"/>
+          <w:numId w:val="1"/>
+        </w:numPr>
+      </w:pPr>
+      <w:r>
+        <w:t>Use solidify programmatically from here, DON’T FORGET THE OFFSET</w:t>
+      </w:r>
+    </w:p>
+    <w:p/>
+    <w:p>
       <w:bookmarkStart w:id="0" w:name="_GoBack"/>
+      <w:r>
+        <w:t>Input – 5 x 4</w:t>
+      </w:r>
+    </w:p>
+    <w:p>
+      <w:proofErr w:type="gramStart"/>
+      <w:r>
+        <w:t>for(</w:t>
+      </w:r>
+      <w:proofErr w:type="spellStart"/>
+      <w:proofErr w:type="gramEnd"/>
+      <w:r>
+        <w:t>int</w:t>
+      </w:r>
+      <w:proofErr w:type="spellEnd"/>
+      <w:r>
+        <w:t xml:space="preserve">=1; </w:t>
+      </w:r>
+      <w:proofErr w:type="spellStart"/>
+      <w:r>
+        <w:t>i</w:t>
+      </w:r>
+      <w:proofErr w:type="spellEnd"/>
+      <w:r>
+        <w:t xml:space="preserve">&lt;5; </w:t>
+      </w:r>
+      <w:proofErr w:type="spellStart"/>
+      <w:r>
+        <w:t>i</w:t>
+      </w:r>
+      <w:proofErr w:type="spellEnd"/>
+      <w:r>
+        <w:t>++)</w:t>
+      </w:r>
+      <w:r>
+        <w:br/>
+      </w:r>
+      <w:r>
+        <w:tab/>
+        <w:t xml:space="preserve">//Make the four vertices where </w:t>
+      </w:r>
+      <w:proofErr w:type="spellStart"/>
+      <w:r>
+        <w:t>i</w:t>
+      </w:r>
+      <w:proofErr w:type="spellEnd"/>
+      <w:r>
+        <w:t>/total length gives the points</w:t>
+      </w:r>
+      <w:r>
+        <w:br/>
+      </w:r>
+      <w:r>
+        <w:tab/>
+        <w:t>//Connect them, fill face, separate</w:t>
+      </w:r>
+      <w:r>
+        <w:br/>
+        <w:t>//Select all, join</w:t>
+      </w:r>
       <w:bookmarkEnd w:id="0"/>
-    </w:p>
-    <w:p>
-      <w:pPr>
-        <w:pStyle w:val="ListParagraph"/>
-        <w:numPr>
-          <w:ilvl w:val="0"/>
-          <w:numId w:val="1"/>
-        </w:numPr>
-      </w:pPr>
-      <w:proofErr w:type="spellStart"/>
-      <w:r>
-        <w:t>Ctrl+R</w:t>
-      </w:r>
-      <w:proofErr w:type="spellEnd"/>
-      <w:r>
-        <w:t xml:space="preserve"> is loop face short cut</w:t>
-      </w:r>
-    </w:p>
-    <w:p>
-      <w:pPr>
-        <w:pStyle w:val="ListParagraph"/>
-        <w:numPr>
-          <w:ilvl w:val="0"/>
-          <w:numId w:val="1"/>
-        </w:numPr>
-      </w:pPr>
-      <w:r>
-        <w:t>Scroll to select more, after selection, double click</w:t>
-      </w:r>
-    </w:p>
-    <w:p>
-      <w:pPr>
-        <w:pStyle w:val="ListParagraph"/>
-        <w:numPr>
-          <w:ilvl w:val="0"/>
-          <w:numId w:val="1"/>
-        </w:numPr>
-      </w:pPr>
-      <w:r>
-        <w:t>Do this for both sides</w:t>
-      </w:r>
-    </w:p>
-    <w:p>
-      <w:pPr>
-        <w:pStyle w:val="ListParagraph"/>
-        <w:numPr>
-          <w:ilvl w:val="0"/>
-          <w:numId w:val="1"/>
-        </w:numPr>
-      </w:pPr>
-      <w:r>
-        <w:t xml:space="preserve">Switch to vertex mode and </w:t>
-      </w:r>
-      <w:proofErr w:type="spellStart"/>
-      <w:r>
-        <w:t>Ctrl+Click</w:t>
-      </w:r>
-      <w:proofErr w:type="spellEnd"/>
-      <w:r>
-        <w:t xml:space="preserve"> the corrects vertices</w:t>
-      </w:r>
-    </w:p>
-    <w:p>
-      <w:pPr>
-        <w:pStyle w:val="ListParagraph"/>
-        <w:numPr>
-          <w:ilvl w:val="0"/>
-          <w:numId w:val="1"/>
-        </w:numPr>
-      </w:pPr>
-      <w:r>
-        <w:t>Press F to “fill face”</w:t>
-      </w:r>
-    </w:p>
-    <w:p>
-      <w:pPr>
-        <w:pStyle w:val="ListParagraph"/>
-        <w:numPr>
-          <w:ilvl w:val="0"/>
-          <w:numId w:val="1"/>
-        </w:numPr>
-      </w:pPr>
-      <w:r>
-        <w:t>Press P to use the separate operation</w:t>
-      </w:r>
-    </w:p>
-    <w:p>
-      <w:pPr>
-        <w:pStyle w:val="ListParagraph"/>
-        <w:numPr>
-          <w:ilvl w:val="0"/>
-          <w:numId w:val="1"/>
-        </w:numPr>
-      </w:pPr>
-      <w:r>
-        <w:t>Do above two steps for all sides</w:t>
-      </w:r>
-    </w:p>
-    <w:p>
-      <w:pPr>
-        <w:pStyle w:val="ListParagraph"/>
-        <w:numPr>
-          <w:ilvl w:val="0"/>
-          <w:numId w:val="1"/>
-        </w:numPr>
-      </w:pPr>
-      <w:r>
-        <w:t>Switch back to “Object Mode”</w:t>
-      </w:r>
-    </w:p>
-    <w:p>
-      <w:pPr>
-        <w:pStyle w:val="ListParagraph"/>
-        <w:numPr>
-          <w:ilvl w:val="0"/>
-          <w:numId w:val="1"/>
-        </w:numPr>
-      </w:pPr>
-      <w:r>
-        <w:t>Select all faces with A</w:t>
-      </w:r>
-    </w:p>
-    <w:p>
-      <w:pPr>
-        <w:pStyle w:val="ListParagraph"/>
-        <w:numPr>
-          <w:ilvl w:val="0"/>
-          <w:numId w:val="1"/>
-        </w:numPr>
-      </w:pPr>
-      <w:proofErr w:type="spellStart"/>
-      <w:r>
-        <w:t>Ctrl+J</w:t>
-      </w:r>
-      <w:proofErr w:type="spellEnd"/>
-      <w:r>
-        <w:t xml:space="preserve"> will run the join “it’s not a modifier, it’s a function </w:t>
-      </w:r>
-      <w:proofErr w:type="spellStart"/>
-      <w:r>
-        <w:t>operatore</w:t>
-      </w:r>
-      <w:proofErr w:type="spellEnd"/>
-      <w:r>
-        <w:t>, Jayson….” – Ryan</w:t>
-      </w:r>
-    </w:p>
-    <w:p>
-      <w:pPr>
-        <w:pStyle w:val="ListParagraph"/>
-        <w:numPr>
-          <w:ilvl w:val="0"/>
-          <w:numId w:val="1"/>
-        </w:numPr>
-      </w:pPr>
-      <w:r>
-        <w:t>Use solidify programmatically from here, DON’T FORGET THE OFFSET</w:t>
-      </w:r>
     </w:p>
     <w:sectPr>
       <w:pgSz w:w="12240" w:h="15840"/>

</xml_diff>